<commit_message>
nmv 26 09 2024
</commit_message>
<xml_diff>
--- a/TS Jatai Ghanam Project/TS 5.3/TS 5.3 Ghanam Malayalam Corrections.docx
+++ b/TS Jatai Ghanam Project/TS 5.3/TS 5.3 Ghanam Malayalam Corrections.docx
@@ -206,6 +206,7 @@
               </w:rPr>
               <w:t>(</w:t>
             </w:r>
+            <w:proofErr w:type="gramStart"/>
             <w:r>
               <w:rPr>
                 <w:rFonts w:cs="BRH Malayalam Extra"/>
@@ -229,7 +230,16 @@
                 <w:color w:val="000000"/>
                 <w:szCs w:val="32"/>
               </w:rPr>
-              <w:t>[P28</w:t>
+              <w:t>[</w:t>
+            </w:r>
+            <w:proofErr w:type="gramEnd"/>
+            <w:r>
+              <w:rPr>
+                <w:rFonts w:cs="BRH Malayalam Extra"/>
+                <w:color w:val="000000"/>
+                <w:szCs w:val="32"/>
+              </w:rPr>
+              <w:t>P28</w:t>
             </w:r>
             <w:r>
               <w:rPr>
@@ -639,6 +649,7 @@
               </w:rPr>
               <w:t>(</w:t>
             </w:r>
+            <w:proofErr w:type="gramStart"/>
             <w:r>
               <w:rPr>
                 <w:rFonts w:cs="BRH Malayalam Extra"/>
@@ -662,7 +673,16 @@
                 <w:color w:val="000000"/>
                 <w:szCs w:val="32"/>
               </w:rPr>
-              <w:t>[P28</w:t>
+              <w:t>[</w:t>
+            </w:r>
+            <w:proofErr w:type="gramEnd"/>
+            <w:r>
+              <w:rPr>
+                <w:rFonts w:cs="BRH Malayalam Extra"/>
+                <w:color w:val="000000"/>
+                <w:szCs w:val="32"/>
+              </w:rPr>
+              <w:t>P28</w:t>
             </w:r>
             <w:r>
               <w:rPr>
@@ -1157,6 +1177,7 @@
               </w:rPr>
               <w:t>(</w:t>
             </w:r>
+            <w:proofErr w:type="gramStart"/>
             <w:r>
               <w:rPr>
                 <w:rFonts w:cs="BRH Malayalam Extra"/>
@@ -1180,7 +1201,16 @@
                 <w:color w:val="000000"/>
                 <w:szCs w:val="32"/>
               </w:rPr>
-              <w:t>[P28</w:t>
+              <w:t>[</w:t>
+            </w:r>
+            <w:proofErr w:type="gramEnd"/>
+            <w:r>
+              <w:rPr>
+                <w:rFonts w:cs="BRH Malayalam Extra"/>
+                <w:color w:val="000000"/>
+                <w:szCs w:val="32"/>
+              </w:rPr>
+              <w:t>P28</w:t>
             </w:r>
             <w:r>
               <w:rPr>
@@ -1622,6 +1652,7 @@
               </w:rPr>
               <w:t>(</w:t>
             </w:r>
+            <w:proofErr w:type="gramStart"/>
             <w:r>
               <w:rPr>
                 <w:rFonts w:cs="BRH Malayalam Extra"/>
@@ -1645,7 +1676,16 @@
                 <w:color w:val="000000"/>
                 <w:szCs w:val="32"/>
               </w:rPr>
-              <w:t>[P28</w:t>
+              <w:t>[</w:t>
+            </w:r>
+            <w:proofErr w:type="gramEnd"/>
+            <w:r>
+              <w:rPr>
+                <w:rFonts w:cs="BRH Malayalam Extra"/>
+                <w:color w:val="000000"/>
+                <w:szCs w:val="32"/>
+              </w:rPr>
+              <w:t>P28</w:t>
             </w:r>
             <w:r>
               <w:rPr>

</xml_diff>